<commit_message>
MTK LinkIt Smart 7688 - VideoStreaming 影像串流
</commit_message>
<xml_diff>
--- a/MTK LinkIt Smart 7688 - 擴充儲存空間.docx
+++ b/MTK LinkIt Smart 7688 - 擴充儲存空間.docx
@@ -944,7 +944,7 @@
         <w:spacing w:line="0" w:lineRule="atLeast"/>
         <w:ind w:leftChars="0" w:left="1247"/>
         <w:rPr>
-          <w:rFonts w:eastAsia="標楷體" w:cs="標楷體" w:hint="eastAsia"/>
+          <w:rFonts w:eastAsia="標楷體" w:cs="標楷體"/>
           <w:kern w:val="0"/>
           <w:sz w:val="36"/>
           <w:szCs w:val="36"/>
@@ -1030,7 +1030,6 @@
           </mc:Fallback>
         </mc:AlternateContent>
       </w:r>
-      <w:bookmarkStart w:id="0" w:name="_GoBack"/>
       <w:r>
         <w:rPr>
           <w:rFonts w:eastAsia="標楷體" w:cs="標楷體"/>
@@ -1086,7 +1085,6 @@
           </wp:inline>
         </w:drawing>
       </w:r>
-      <w:bookmarkEnd w:id="0"/>
     </w:p>
     <w:p>
       <w:pPr>
@@ -2389,17 +2387,13 @@
       </w:pPr>
       <w:r>
         <w:rPr>
-          <w:rFonts w:eastAsia="標楷體" w:cs="標楷體" w:hint="eastAsia"/>
           <w:noProof/>
-          <w:kern w:val="0"/>
-          <w:sz w:val="36"/>
-          <w:szCs w:val="36"/>
         </w:rPr>
         <w:drawing>
-          <wp:inline distT="0" distB="0" distL="0" distR="0">
-            <wp:extent cx="3792790" cy="4191000"/>
-            <wp:effectExtent l="19050" t="19050" r="17780" b="19050"/>
-            <wp:docPr id="31" name="圖片 31"/>
+          <wp:inline distT="0" distB="0" distL="0" distR="0" wp14:anchorId="2D21D591" wp14:editId="1A80BD60">
+            <wp:extent cx="4810125" cy="3054307"/>
+            <wp:effectExtent l="19050" t="19050" r="9525" b="13335"/>
+            <wp:docPr id="2" name="圖片 2"/>
             <wp:cNvGraphicFramePr>
               <a:graphicFrameLocks xmlns:a="http://schemas.openxmlformats.org/drawingml/2006/main" noChangeAspect="1"/>
             </wp:cNvGraphicFramePr>
@@ -2407,17 +2401,11 @@
               <a:graphicData uri="http://schemas.openxmlformats.org/drawingml/2006/picture">
                 <pic:pic xmlns:pic="http://schemas.openxmlformats.org/drawingml/2006/picture">
                   <pic:nvPicPr>
-                    <pic:cNvPr id="31" name="MTK LinkIt Smart 7688 Duo - SSHLoginPage.png"/>
+                    <pic:cNvPr id="1" name=""/>
                     <pic:cNvPicPr/>
                   </pic:nvPicPr>
                   <pic:blipFill>
-                    <a:blip r:embed="rId16">
-                      <a:extLst>
-                        <a:ext uri="{28A0092B-C50C-407E-A947-70E740481C1C}">
-                          <a14:useLocalDpi xmlns:a14="http://schemas.microsoft.com/office/drawing/2010/main" val="0"/>
-                        </a:ext>
-                      </a:extLst>
-                    </a:blip>
+                    <a:blip r:embed="rId16"/>
                     <a:stretch>
                       <a:fillRect/>
                     </a:stretch>
@@ -2425,7 +2413,7 @@
                   <pic:spPr>
                     <a:xfrm>
                       <a:off x="0" y="0"/>
-                      <a:ext cx="3805700" cy="4205265"/>
+                      <a:ext cx="4817133" cy="3058757"/>
                     </a:xfrm>
                     <a:prstGeom prst="rect">
                       <a:avLst/>
@@ -2458,6 +2446,26 @@
     </w:p>
     <w:p>
       <w:pPr>
+        <w:widowControl/>
+        <w:rPr>
+          <w:rFonts w:eastAsia="標楷體" w:cs="標楷體"/>
+          <w:kern w:val="0"/>
+          <w:sz w:val="36"/>
+          <w:szCs w:val="36"/>
+        </w:rPr>
+      </w:pPr>
+      <w:r>
+        <w:rPr>
+          <w:rFonts w:eastAsia="標楷體" w:cs="標楷體"/>
+          <w:kern w:val="0"/>
+          <w:sz w:val="36"/>
+          <w:szCs w:val="36"/>
+        </w:rPr>
+        <w:br w:type="page"/>
+      </w:r>
+    </w:p>
+    <w:p>
+      <w:pPr>
         <w:pStyle w:val="a8"/>
         <w:numPr>
           <w:ilvl w:val="1"/>
@@ -2472,6 +2480,8 @@
           <w:szCs w:val="36"/>
         </w:rPr>
       </w:pPr>
+      <w:bookmarkStart w:id="0" w:name="_GoBack"/>
+      <w:bookmarkEnd w:id="0"/>
       <w:r>
         <w:rPr>
           <w:rFonts w:eastAsia="標楷體" w:cs="標楷體" w:hint="eastAsia"/>
@@ -8232,7 +8242,7 @@
 </file>
 
 <file path=customXml/itemProps1.xml><?xml version="1.0" encoding="utf-8"?>
-<ds:datastoreItem xmlns:ds="http://schemas.openxmlformats.org/officeDocument/2006/customXml" ds:itemID="{E92C9CA7-360C-4CF4-B02D-91B0828D10B7}">
+<ds:datastoreItem xmlns:ds="http://schemas.openxmlformats.org/officeDocument/2006/customXml" ds:itemID="{42036F64-E7E7-45F8-B95E-AAE1F677AAFF}">
   <ds:schemaRefs>
     <ds:schemaRef ds:uri="http://schemas.openxmlformats.org/officeDocument/2006/bibliography"/>
   </ds:schemaRefs>

</xml_diff>